<commit_message>
Update bab 1 v1
</commit_message>
<xml_diff>
--- a/BAB 1/v1.docx
+++ b/BAB 1/v1.docx
@@ -126,23 +126,56 @@
           <w:rFonts w:ascii="Times New Roman" w:hAnsi="Times New Roman" w:cs="Times New Roman"/>
           <w:sz w:val="24"/>
         </w:rPr>
-        <w:t>Kegiatan-kegiatan tersebut idealnya berjalan sesuai jadwal dan terpantau melalui rekaman catatan fisik maupun nonfisik. Catatan itulah yang akan memberikan informasi lengkap tentang hasil pantauan selama berjalannya suatu kegiatan. Faktanya, banyak perusahaan atau instansi yang tidak memiliki sistem khusus yang menangani catatan historikal setiap kegiatannya sehingga mereka kesulitan dalam menggali suatu informasi yang dibutuhkan di kemudian hari.</w:t>
-      </w:r>
-      <w:bookmarkStart w:id="0" w:name="_GoBack"/>
-      <w:bookmarkEnd w:id="0"/>
-      <w:r>
-        <w:rPr>
-          <w:rFonts w:ascii="Times New Roman" w:hAnsi="Times New Roman" w:cs="Times New Roman"/>
-          <w:sz w:val="24"/>
-        </w:rPr>
-        <w:t xml:space="preserve"> </w:t>
-      </w:r>
-      <w:r>
-        <w:rPr>
-          <w:rFonts w:ascii="Times New Roman" w:hAnsi="Times New Roman" w:cs="Times New Roman"/>
-          <w:sz w:val="24"/>
-        </w:rPr>
-        <w:t>Monitoring adalah suatu proses</w:t>
+        <w:t xml:space="preserve">Kegiatan-kegiatan tersebut idealnya berjalan sesuai jadwal dan terpantau melalui rekaman catatan fisik maupun nonfisik. Catatan itulah yang akan memberikan informasi lengkap tentang hasil pantauan selama berjalannya suatu kegiatan. Faktanya, banyak perusahaan atau instansi yang tidak memiliki sistem khusus </w:t>
+      </w:r>
+      <w:r>
+        <w:rPr>
+          <w:rFonts w:ascii="Times New Roman" w:hAnsi="Times New Roman" w:cs="Times New Roman"/>
+          <w:sz w:val="24"/>
+        </w:rPr>
+        <w:t>dalam</w:t>
+      </w:r>
+      <w:r>
+        <w:rPr>
+          <w:rFonts w:ascii="Times New Roman" w:hAnsi="Times New Roman" w:cs="Times New Roman"/>
+          <w:sz w:val="24"/>
+        </w:rPr>
+        <w:t xml:space="preserve"> menangani catatan historikal setiap kegiatannya sehingga mereka kesulitan dalam menggali </w:t>
+      </w:r>
+      <w:r>
+        <w:rPr>
+          <w:rFonts w:ascii="Times New Roman" w:hAnsi="Times New Roman" w:cs="Times New Roman"/>
+          <w:sz w:val="24"/>
+        </w:rPr>
+        <w:t xml:space="preserve">dan mengelola </w:t>
+      </w:r>
+      <w:r>
+        <w:rPr>
+          <w:rFonts w:ascii="Times New Roman" w:hAnsi="Times New Roman" w:cs="Times New Roman"/>
+          <w:sz w:val="24"/>
+        </w:rPr>
+        <w:t xml:space="preserve">suatu informasi yang dibutuhkan di kemudian hari. </w:t>
+      </w:r>
+      <w:r>
+        <w:rPr>
+          <w:rFonts w:ascii="Times New Roman" w:hAnsi="Times New Roman" w:cs="Times New Roman"/>
+          <w:sz w:val="24"/>
+        </w:rPr>
+        <w:t xml:space="preserve">Monitoring </w:t>
+      </w:r>
+      <w:r>
+        <w:rPr>
+          <w:rFonts w:ascii="Times New Roman" w:hAnsi="Times New Roman" w:cs="Times New Roman"/>
+          <w:sz w:val="24"/>
+        </w:rPr>
+        <w:t>berarti</w:t>
+      </w:r>
+      <w:r>
+        <w:rPr>
+          <w:rFonts w:ascii="Times New Roman" w:hAnsi="Times New Roman" w:cs="Times New Roman"/>
+          <w:sz w:val="24"/>
+        </w:rPr>
+        <w:t xml:space="preserve"> suatu proses</w:t>
       </w:r>
       <w:r>
         <w:rPr>
@@ -170,7 +203,21 @@
           <w:rFonts w:ascii="Times New Roman" w:hAnsi="Times New Roman" w:cs="Times New Roman"/>
           <w:sz w:val="24"/>
         </w:rPr>
-        <w:t xml:space="preserve">but berjalan sesuai rencana sehingga masalah yang dilihat dan ditemui dapat diatas (W.H.O). </w:t>
+        <w:t>but berjalan sesuai rencana sehingga masalah yang dilihat dan ditemui dapat diatas</w:t>
+      </w:r>
+      <w:r>
+        <w:rPr>
+          <w:rFonts w:ascii="Times New Roman" w:hAnsi="Times New Roman" w:cs="Times New Roman"/>
+          <w:sz w:val="24"/>
+        </w:rPr>
+        <w:t>i</w:t>
+      </w:r>
+      <w:r>
+        <w:rPr>
+          <w:rFonts w:ascii="Times New Roman" w:hAnsi="Times New Roman" w:cs="Times New Roman"/>
+          <w:sz w:val="24"/>
+        </w:rPr>
+        <w:t xml:space="preserve"> (W.H.O). </w:t>
       </w:r>
     </w:p>
     <w:p>
@@ -184,25 +231,151 @@
           <w:sz w:val="24"/>
         </w:rPr>
       </w:pPr>
-    </w:p>
-    <w:p>
-      <w:pPr>
-        <w:pStyle w:val="ListParagraph"/>
-        <w:spacing w:after="0" w:line="360" w:lineRule="auto"/>
-        <w:ind w:left="426" w:firstLine="708"/>
-        <w:jc w:val="both"/>
-        <w:rPr>
-          <w:rFonts w:ascii="Times New Roman" w:hAnsi="Times New Roman" w:cs="Times New Roman"/>
-          <w:sz w:val="24"/>
-        </w:rPr>
-      </w:pPr>
-      <w:r>
-        <w:rPr>
-          <w:rFonts w:ascii="Times New Roman" w:hAnsi="Times New Roman" w:cs="Times New Roman"/>
-          <w:sz w:val="24"/>
-        </w:rPr>
-        <w:t>Matrikulasi adalah kegiatan pembelajaran tambahan untuk menyetarakan pengetahuan peserta didik agar dapat mengikuti program pendidikan yang akan diikuti [1].</w:t>
-      </w:r>
+      <w:r>
+        <w:rPr>
+          <w:rFonts w:ascii="Times New Roman" w:hAnsi="Times New Roman" w:cs="Times New Roman"/>
+          <w:sz w:val="24"/>
+        </w:rPr>
+        <w:t xml:space="preserve">STEI Tazkia adalah suatu instansi pendidikan yang menerapkan program matrikulasi pada kegiatan pembelajaran dalam dua semester pertamanya. </w:t>
+      </w:r>
+      <w:r>
+        <w:rPr>
+          <w:rFonts w:ascii="Times New Roman" w:hAnsi="Times New Roman" w:cs="Times New Roman"/>
+          <w:sz w:val="24"/>
+        </w:rPr>
+        <w:t>M</w:t>
+      </w:r>
+      <w:r>
+        <w:rPr>
+          <w:rFonts w:ascii="Times New Roman" w:hAnsi="Times New Roman" w:cs="Times New Roman"/>
+          <w:sz w:val="24"/>
+        </w:rPr>
+        <w:t>atrikulasi merupakan</w:t>
+      </w:r>
+      <w:r>
+        <w:rPr>
+          <w:rFonts w:ascii="Times New Roman" w:hAnsi="Times New Roman" w:cs="Times New Roman"/>
+          <w:sz w:val="24"/>
+        </w:rPr>
+        <w:t xml:space="preserve"> kegiatan pembelajaran tambahan untuk menyetarakan pengetahuan peserta didik agar dapat mengikuti program pendidikan yang akan diikuti [1].</w:t>
+      </w:r>
+      <w:r>
+        <w:rPr>
+          <w:rFonts w:ascii="Times New Roman" w:hAnsi="Times New Roman" w:cs="Times New Roman"/>
+          <w:sz w:val="24"/>
+        </w:rPr>
+        <w:t xml:space="preserve"> Program tersebut diterapkan dalam bentuk kegiatan </w:t>
+      </w:r>
+      <w:r>
+        <w:rPr>
+          <w:rFonts w:ascii="Times New Roman" w:hAnsi="Times New Roman" w:cs="Times New Roman"/>
+          <w:i/>
+          <w:sz w:val="24"/>
+        </w:rPr>
+        <w:t>boardingschool</w:t>
+      </w:r>
+      <w:r>
+        <w:rPr>
+          <w:rFonts w:ascii="Times New Roman" w:hAnsi="Times New Roman" w:cs="Times New Roman"/>
+          <w:i/>
+          <w:sz w:val="24"/>
+        </w:rPr>
+        <w:t xml:space="preserve"> </w:t>
+      </w:r>
+      <w:r>
+        <w:rPr>
+          <w:rFonts w:ascii="Times New Roman" w:hAnsi="Times New Roman" w:cs="Times New Roman"/>
+          <w:sz w:val="24"/>
+        </w:rPr>
+        <w:t>yang berjalan di Kampus Matrikulasi STEI Tazkia.</w:t>
+      </w:r>
+      <w:r>
+        <w:rPr>
+          <w:rFonts w:ascii="Times New Roman" w:hAnsi="Times New Roman" w:cs="Times New Roman"/>
+          <w:sz w:val="24"/>
+        </w:rPr>
+        <w:t xml:space="preserve"> Dalam tahap matrikulasi ini mahasiswa diwajibkan mengikuti berbagai program </w:t>
+      </w:r>
+      <w:r>
+        <w:rPr>
+          <w:rFonts w:ascii="Times New Roman" w:hAnsi="Times New Roman" w:cs="Times New Roman"/>
+          <w:sz w:val="24"/>
+        </w:rPr>
+        <w:t xml:space="preserve">(sebagai syarat lulus tahap matrikulasi) </w:t>
+      </w:r>
+      <w:r>
+        <w:rPr>
+          <w:rFonts w:ascii="Times New Roman" w:hAnsi="Times New Roman" w:cs="Times New Roman"/>
+          <w:sz w:val="24"/>
+        </w:rPr>
+        <w:t>didalamnya</w:t>
+      </w:r>
+      <w:r>
+        <w:rPr>
+          <w:rFonts w:ascii="Times New Roman" w:hAnsi="Times New Roman" w:cs="Times New Roman"/>
+          <w:sz w:val="24"/>
+        </w:rPr>
+        <w:t xml:space="preserve"> yaitu program Pembinaan, program Akademik dan program Bahasa (TLC / Tazkia Language Center). Ketiga program tersebut haruslah di monitor dengan baik oleh pihak manajemen matrikuklasi agar nantinya data bisa diolah dengan baik hingga dapat dijadikan suatu informasi yang mudah dibaca oleh pihak berkepentingan. Pada kenyataannya, seluruh kegiatan pada program tersebut belum ada suatu sistem yang menangani</w:t>
+      </w:r>
+      <w:r>
+        <w:rPr>
+          <w:rFonts w:ascii="Times New Roman" w:hAnsi="Times New Roman" w:cs="Times New Roman"/>
+          <w:sz w:val="24"/>
+        </w:rPr>
+        <w:t>, dengan begitu</w:t>
+      </w:r>
+      <w:r>
+        <w:rPr>
+          <w:rFonts w:ascii="Times New Roman" w:hAnsi="Times New Roman" w:cs="Times New Roman"/>
+          <w:sz w:val="24"/>
+        </w:rPr>
+        <w:t xml:space="preserve"> data yang masuk</w:t>
+      </w:r>
+      <w:r>
+        <w:rPr>
+          <w:rFonts w:ascii="Times New Roman" w:hAnsi="Times New Roman" w:cs="Times New Roman"/>
+          <w:sz w:val="24"/>
+        </w:rPr>
+        <w:t xml:space="preserve"> hingga data yang </w:t>
+      </w:r>
+      <w:r>
+        <w:rPr>
+          <w:rFonts w:ascii="Times New Roman" w:hAnsi="Times New Roman" w:cs="Times New Roman"/>
+          <w:sz w:val="24"/>
+        </w:rPr>
+        <w:lastRenderedPageBreak/>
+        <w:t>sedang diolah</w:t>
+      </w:r>
+      <w:r>
+        <w:rPr>
+          <w:rFonts w:ascii="Times New Roman" w:hAnsi="Times New Roman" w:cs="Times New Roman"/>
+          <w:sz w:val="24"/>
+        </w:rPr>
+        <w:t xml:space="preserve"> </w:t>
+      </w:r>
+      <w:r>
+        <w:rPr>
+          <w:rFonts w:ascii="Times New Roman" w:hAnsi="Times New Roman" w:cs="Times New Roman"/>
+          <w:sz w:val="24"/>
+        </w:rPr>
+        <w:t>menjadi</w:t>
+      </w:r>
+      <w:r>
+        <w:rPr>
+          <w:rFonts w:ascii="Times New Roman" w:hAnsi="Times New Roman" w:cs="Times New Roman"/>
+          <w:sz w:val="24"/>
+        </w:rPr>
+        <w:t xml:space="preserve"> informas</w:t>
+      </w:r>
+      <w:r>
+        <w:rPr>
+          <w:rFonts w:ascii="Times New Roman" w:hAnsi="Times New Roman" w:cs="Times New Roman"/>
+          <w:sz w:val="24"/>
+        </w:rPr>
+        <w:t>i yang akan diterbitkan memiliki banyak kekurangan.</w:t>
+      </w:r>
+      <w:bookmarkStart w:id="0" w:name="_GoBack"/>
+      <w:bookmarkEnd w:id="0"/>
     </w:p>
     <w:sectPr>
       <w:pgSz w:w="11906" w:h="16838"/>

</xml_diff>

<commit_message>
update file bab 1 v1
</commit_message>
<xml_diff>
--- a/BAB 1/v1.docx
+++ b/BAB 1/v1.docx
@@ -236,35 +236,42 @@
           <w:rFonts w:ascii="Times New Roman" w:hAnsi="Times New Roman" w:cs="Times New Roman"/>
           <w:sz w:val="24"/>
         </w:rPr>
-        <w:t xml:space="preserve">STEI Tazkia adalah suatu instansi pendidikan yang menerapkan program matrikulasi pada kegiatan pembelajaran dalam dua semester pertamanya. </w:t>
-      </w:r>
-      <w:r>
-        <w:rPr>
-          <w:rFonts w:ascii="Times New Roman" w:hAnsi="Times New Roman" w:cs="Times New Roman"/>
-          <w:sz w:val="24"/>
-        </w:rPr>
-        <w:t>M</w:t>
-      </w:r>
-      <w:r>
-        <w:rPr>
-          <w:rFonts w:ascii="Times New Roman" w:hAnsi="Times New Roman" w:cs="Times New Roman"/>
-          <w:sz w:val="24"/>
-        </w:rPr>
-        <w:t>atrikulasi merupakan</w:t>
-      </w:r>
-      <w:r>
-        <w:rPr>
-          <w:rFonts w:ascii="Times New Roman" w:hAnsi="Times New Roman" w:cs="Times New Roman"/>
-          <w:sz w:val="24"/>
-        </w:rPr>
-        <w:t xml:space="preserve"> kegiatan pembelajaran tambahan untuk menyetarakan pengetahuan peserta didik agar dapat mengikuti program pendidikan yang akan diikuti [1].</w:t>
-      </w:r>
-      <w:r>
-        <w:rPr>
-          <w:rFonts w:ascii="Times New Roman" w:hAnsi="Times New Roman" w:cs="Times New Roman"/>
-          <w:sz w:val="24"/>
-        </w:rPr>
-        <w:t xml:space="preserve"> Program tersebut diterapkan dalam bentuk kegiatan </w:t>
+        <w:t xml:space="preserve">Matrikulasi </w:t>
+      </w:r>
+      <w:r>
+        <w:rPr>
+          <w:rFonts w:ascii="Times New Roman" w:hAnsi="Times New Roman" w:cs="Times New Roman"/>
+          <w:sz w:val="24"/>
+        </w:rPr>
+        <w:t xml:space="preserve">adalah </w:t>
+      </w:r>
+      <w:r>
+        <w:rPr>
+          <w:rFonts w:ascii="Times New Roman" w:hAnsi="Times New Roman" w:cs="Times New Roman"/>
+          <w:sz w:val="24"/>
+        </w:rPr>
+        <w:t xml:space="preserve">kegiatan pembelajaran tambahan untuk menyetarakan pengetahuan peserta didik agar dapat mengikuti program pendidikan yang akan diikuti [1]. </w:t>
+      </w:r>
+      <w:r>
+        <w:rPr>
+          <w:rFonts w:ascii="Times New Roman" w:hAnsi="Times New Roman" w:cs="Times New Roman"/>
+          <w:sz w:val="24"/>
+        </w:rPr>
+        <w:t xml:space="preserve">STEI Tazkia </w:t>
+      </w:r>
+      <w:r>
+        <w:rPr>
+          <w:rFonts w:ascii="Times New Roman" w:hAnsi="Times New Roman" w:cs="Times New Roman"/>
+          <w:sz w:val="24"/>
+        </w:rPr>
+        <w:t xml:space="preserve">merupakan </w:t>
+      </w:r>
+      <w:r>
+        <w:rPr>
+          <w:rFonts w:ascii="Times New Roman" w:hAnsi="Times New Roman" w:cs="Times New Roman"/>
+          <w:sz w:val="24"/>
+        </w:rPr>
+        <w:t xml:space="preserve">suatu instansi pendidikan yang menerapkan program matrikulasi pada kegiatan pembelajaran dalam dua semester pertamanya. Program tersebut diterapkan dalam bentuk kegiatan </w:t>
       </w:r>
       <w:r>
         <w:rPr>
@@ -372,10 +379,124 @@
           <w:rFonts w:ascii="Times New Roman" w:hAnsi="Times New Roman" w:cs="Times New Roman"/>
           <w:sz w:val="24"/>
         </w:rPr>
-        <w:t>i yang akan diterbitkan memiliki banyak kekurangan.</w:t>
+        <w:t>i yang akan diterbi</w:t>
+      </w:r>
+      <w:r>
+        <w:rPr>
+          <w:rFonts w:ascii="Times New Roman" w:hAnsi="Times New Roman" w:cs="Times New Roman"/>
+          <w:sz w:val="24"/>
+        </w:rPr>
+        <w:t>tkan memiliki banyak kekurangan.</w:t>
+      </w:r>
+    </w:p>
+    <w:p>
+      <w:pPr>
+        <w:pStyle w:val="ListParagraph"/>
+        <w:spacing w:after="0" w:line="360" w:lineRule="auto"/>
+        <w:ind w:left="426" w:firstLine="708"/>
+        <w:jc w:val="both"/>
+        <w:rPr>
+          <w:rFonts w:ascii="Times New Roman" w:hAnsi="Times New Roman" w:cs="Times New Roman"/>
+          <w:sz w:val="24"/>
+        </w:rPr>
+      </w:pPr>
+      <w:r>
+        <w:rPr>
+          <w:rFonts w:ascii="Times New Roman" w:hAnsi="Times New Roman" w:cs="Times New Roman"/>
+          <w:sz w:val="24"/>
+        </w:rPr>
+        <w:t xml:space="preserve">Banyaknya data yang harus diolah memberikan beban tambahan </w:t>
+      </w:r>
+      <w:r>
+        <w:rPr>
+          <w:rFonts w:ascii="Times New Roman" w:hAnsi="Times New Roman" w:cs="Times New Roman"/>
+          <w:sz w:val="24"/>
+        </w:rPr>
+        <w:t xml:space="preserve">kepada </w:t>
+      </w:r>
+      <w:r>
+        <w:rPr>
+          <w:rFonts w:ascii="Times New Roman" w:hAnsi="Times New Roman" w:cs="Times New Roman"/>
+          <w:i/>
+          <w:sz w:val="24"/>
+        </w:rPr>
+        <w:t>staff</w:t>
+      </w:r>
+      <w:r>
+        <w:rPr>
+          <w:rFonts w:ascii="Times New Roman" w:hAnsi="Times New Roman" w:cs="Times New Roman"/>
+          <w:sz w:val="24"/>
+        </w:rPr>
+        <w:t xml:space="preserve"> </w:t>
+      </w:r>
+      <w:r>
+        <w:rPr>
+          <w:rFonts w:ascii="Times New Roman" w:hAnsi="Times New Roman" w:cs="Times New Roman"/>
+          <w:sz w:val="24"/>
+        </w:rPr>
+        <w:t>dala</w:t>
+      </w:r>
+      <w:r>
+        <w:rPr>
+          <w:rFonts w:ascii="Times New Roman" w:hAnsi="Times New Roman" w:cs="Times New Roman"/>
+          <w:sz w:val="24"/>
+        </w:rPr>
+        <w:t xml:space="preserve">m menguji keakuratan informasi yang akan diterbitkan. Karenanya ketika belum ada sistem khusus dalam menangani monitoring secara keseluruhan maka potensi kemungkinan adanya faktor kesalahan manusia atau </w:t>
+      </w:r>
+      <w:r>
+        <w:rPr>
+          <w:rFonts w:ascii="Times New Roman" w:hAnsi="Times New Roman" w:cs="Times New Roman"/>
+          <w:i/>
+          <w:sz w:val="24"/>
+        </w:rPr>
+        <w:t>human error</w:t>
+      </w:r>
+      <w:r>
+        <w:rPr>
+          <w:rFonts w:ascii="Times New Roman" w:hAnsi="Times New Roman" w:cs="Times New Roman"/>
+          <w:i/>
+          <w:sz w:val="24"/>
+        </w:rPr>
+        <w:t xml:space="preserve"> </w:t>
+      </w:r>
+      <w:r>
+        <w:rPr>
+          <w:rFonts w:ascii="Times New Roman" w:hAnsi="Times New Roman" w:cs="Times New Roman"/>
+          <w:sz w:val="24"/>
+        </w:rPr>
+        <w:t xml:space="preserve">masih begitu besar. </w:t>
+      </w:r>
+      <w:r>
+        <w:rPr>
+          <w:rFonts w:ascii="Times New Roman" w:hAnsi="Times New Roman" w:cs="Times New Roman"/>
+          <w:sz w:val="24"/>
+        </w:rPr>
+        <w:t>Den</w:t>
       </w:r>
       <w:bookmarkStart w:id="0" w:name="_GoBack"/>
       <w:bookmarkEnd w:id="0"/>
+      <w:r>
+        <w:rPr>
+          <w:rFonts w:ascii="Times New Roman" w:hAnsi="Times New Roman" w:cs="Times New Roman"/>
+          <w:sz w:val="24"/>
+        </w:rPr>
+        <w:t>gan mempertimbangkan beberapa faktor kelemahan sistem manual yang saat ini sedang dijalankan sekaligus dampak yang akan dihasilkan, penelitian ini mengangkat judul “</w:t>
+      </w:r>
+      <w:r>
+        <w:rPr>
+          <w:rFonts w:ascii="Times New Roman" w:hAnsi="Times New Roman" w:cs="Times New Roman"/>
+          <w:b/>
+          <w:sz w:val="24"/>
+        </w:rPr>
+        <w:t>SISTEM MONITORING MATRIKULASI MAHASISWA BERBASIS WEB DI STEI TAZKIA</w:t>
+      </w:r>
+      <w:r>
+        <w:rPr>
+          <w:rFonts w:ascii="Times New Roman" w:hAnsi="Times New Roman" w:cs="Times New Roman"/>
+          <w:sz w:val="24"/>
+        </w:rPr>
+        <w:t>” dengan harapan dapat meminimalisir kekurangan dan memberikan manfaat kepada instansi bersangkutan.</w:t>
+      </w:r>
     </w:p>
     <w:sectPr>
       <w:pgSz w:w="11906" w:h="16838"/>
@@ -390,6 +511,230 @@
 <file path=word/numbering.xml><?xml version="1.0" encoding="utf-8"?>
 <w:numbering xmlns:wpc="http://schemas.microsoft.com/office/word/2010/wordprocessingCanvas" xmlns:mc="http://schemas.openxmlformats.org/markup-compatibility/2006" xmlns:o="urn:schemas-microsoft-com:office:office" xmlns:r="http://schemas.openxmlformats.org/officeDocument/2006/relationships" xmlns:m="http://schemas.openxmlformats.org/officeDocument/2006/math" xmlns:v="urn:schemas-microsoft-com:vml" xmlns:wp14="http://schemas.microsoft.com/office/word/2010/wordprocessingDrawing" xmlns:wp="http://schemas.openxmlformats.org/drawingml/2006/wordprocessingDrawing" xmlns:w10="urn:schemas-microsoft-com:office:word" xmlns:w="http://schemas.openxmlformats.org/wordprocessingml/2006/main" xmlns:w14="http://schemas.microsoft.com/office/word/2010/wordml" xmlns:w15="http://schemas.microsoft.com/office/word/2012/wordml" xmlns:wpg="http://schemas.microsoft.com/office/word/2010/wordprocessingGroup" xmlns:wpi="http://schemas.microsoft.com/office/word/2010/wordprocessingInk" xmlns:wne="http://schemas.microsoft.com/office/word/2006/wordml" xmlns:wps="http://schemas.microsoft.com/office/word/2010/wordprocessingShape" mc:Ignorable="w14 w15 wp14">
   <w:abstractNum w:abstractNumId="0">
+    <w:nsid w:val="1C713F73"/>
+    <w:multiLevelType w:val="hybridMultilevel"/>
+    <w:tmpl w:val="17AA28EE"/>
+    <w:lvl w:ilvl="0" w:tplc="2648E912">
+      <w:numFmt w:val="bullet"/>
+      <w:lvlText w:val="-"/>
+      <w:lvlJc w:val="left"/>
+      <w:pPr>
+        <w:ind w:left="1854" w:hanging="360"/>
+      </w:pPr>
+      <w:rPr>
+        <w:rFonts w:ascii="Times New Roman" w:eastAsiaTheme="minorHAnsi" w:hAnsi="Times New Roman" w:cs="Times New Roman" w:hint="default"/>
+      </w:rPr>
+    </w:lvl>
+    <w:lvl w:ilvl="1" w:tplc="04210003" w:tentative="1">
+      <w:start w:val="1"/>
+      <w:numFmt w:val="bullet"/>
+      <w:lvlText w:val="o"/>
+      <w:lvlJc w:val="left"/>
+      <w:pPr>
+        <w:ind w:left="2574" w:hanging="360"/>
+      </w:pPr>
+      <w:rPr>
+        <w:rFonts w:ascii="Courier New" w:hAnsi="Courier New" w:cs="Courier New" w:hint="default"/>
+      </w:rPr>
+    </w:lvl>
+    <w:lvl w:ilvl="2" w:tplc="04210005" w:tentative="1">
+      <w:start w:val="1"/>
+      <w:numFmt w:val="bullet"/>
+      <w:lvlText w:val=""/>
+      <w:lvlJc w:val="left"/>
+      <w:pPr>
+        <w:ind w:left="3294" w:hanging="360"/>
+      </w:pPr>
+      <w:rPr>
+        <w:rFonts w:ascii="Wingdings" w:hAnsi="Wingdings" w:hint="default"/>
+      </w:rPr>
+    </w:lvl>
+    <w:lvl w:ilvl="3" w:tplc="04210001" w:tentative="1">
+      <w:start w:val="1"/>
+      <w:numFmt w:val="bullet"/>
+      <w:lvlText w:val=""/>
+      <w:lvlJc w:val="left"/>
+      <w:pPr>
+        <w:ind w:left="4014" w:hanging="360"/>
+      </w:pPr>
+      <w:rPr>
+        <w:rFonts w:ascii="Symbol" w:hAnsi="Symbol" w:hint="default"/>
+      </w:rPr>
+    </w:lvl>
+    <w:lvl w:ilvl="4" w:tplc="04210003" w:tentative="1">
+      <w:start w:val="1"/>
+      <w:numFmt w:val="bullet"/>
+      <w:lvlText w:val="o"/>
+      <w:lvlJc w:val="left"/>
+      <w:pPr>
+        <w:ind w:left="4734" w:hanging="360"/>
+      </w:pPr>
+      <w:rPr>
+        <w:rFonts w:ascii="Courier New" w:hAnsi="Courier New" w:cs="Courier New" w:hint="default"/>
+      </w:rPr>
+    </w:lvl>
+    <w:lvl w:ilvl="5" w:tplc="04210005" w:tentative="1">
+      <w:start w:val="1"/>
+      <w:numFmt w:val="bullet"/>
+      <w:lvlText w:val=""/>
+      <w:lvlJc w:val="left"/>
+      <w:pPr>
+        <w:ind w:left="5454" w:hanging="360"/>
+      </w:pPr>
+      <w:rPr>
+        <w:rFonts w:ascii="Wingdings" w:hAnsi="Wingdings" w:hint="default"/>
+      </w:rPr>
+    </w:lvl>
+    <w:lvl w:ilvl="6" w:tplc="04210001" w:tentative="1">
+      <w:start w:val="1"/>
+      <w:numFmt w:val="bullet"/>
+      <w:lvlText w:val=""/>
+      <w:lvlJc w:val="left"/>
+      <w:pPr>
+        <w:ind w:left="6174" w:hanging="360"/>
+      </w:pPr>
+      <w:rPr>
+        <w:rFonts w:ascii="Symbol" w:hAnsi="Symbol" w:hint="default"/>
+      </w:rPr>
+    </w:lvl>
+    <w:lvl w:ilvl="7" w:tplc="04210003" w:tentative="1">
+      <w:start w:val="1"/>
+      <w:numFmt w:val="bullet"/>
+      <w:lvlText w:val="o"/>
+      <w:lvlJc w:val="left"/>
+      <w:pPr>
+        <w:ind w:left="6894" w:hanging="360"/>
+      </w:pPr>
+      <w:rPr>
+        <w:rFonts w:ascii="Courier New" w:hAnsi="Courier New" w:cs="Courier New" w:hint="default"/>
+      </w:rPr>
+    </w:lvl>
+    <w:lvl w:ilvl="8" w:tplc="04210005" w:tentative="1">
+      <w:start w:val="1"/>
+      <w:numFmt w:val="bullet"/>
+      <w:lvlText w:val=""/>
+      <w:lvlJc w:val="left"/>
+      <w:pPr>
+        <w:ind w:left="7614" w:hanging="360"/>
+      </w:pPr>
+      <w:rPr>
+        <w:rFonts w:ascii="Wingdings" w:hAnsi="Wingdings" w:hint="default"/>
+      </w:rPr>
+    </w:lvl>
+  </w:abstractNum>
+  <w:abstractNum w:abstractNumId="1">
+    <w:nsid w:val="67C65AEE"/>
+    <w:multiLevelType w:val="hybridMultilevel"/>
+    <w:tmpl w:val="A7A0493E"/>
+    <w:lvl w:ilvl="0" w:tplc="72BE45F2">
+      <w:numFmt w:val="bullet"/>
+      <w:lvlText w:val="-"/>
+      <w:lvlJc w:val="left"/>
+      <w:pPr>
+        <w:ind w:left="1494" w:hanging="360"/>
+      </w:pPr>
+      <w:rPr>
+        <w:rFonts w:ascii="Times New Roman" w:eastAsiaTheme="minorHAnsi" w:hAnsi="Times New Roman" w:cs="Times New Roman" w:hint="default"/>
+      </w:rPr>
+    </w:lvl>
+    <w:lvl w:ilvl="1" w:tplc="04210003" w:tentative="1">
+      <w:start w:val="1"/>
+      <w:numFmt w:val="bullet"/>
+      <w:lvlText w:val="o"/>
+      <w:lvlJc w:val="left"/>
+      <w:pPr>
+        <w:ind w:left="2214" w:hanging="360"/>
+      </w:pPr>
+      <w:rPr>
+        <w:rFonts w:ascii="Courier New" w:hAnsi="Courier New" w:cs="Courier New" w:hint="default"/>
+      </w:rPr>
+    </w:lvl>
+    <w:lvl w:ilvl="2" w:tplc="04210005" w:tentative="1">
+      <w:start w:val="1"/>
+      <w:numFmt w:val="bullet"/>
+      <w:lvlText w:val=""/>
+      <w:lvlJc w:val="left"/>
+      <w:pPr>
+        <w:ind w:left="2934" w:hanging="360"/>
+      </w:pPr>
+      <w:rPr>
+        <w:rFonts w:ascii="Wingdings" w:hAnsi="Wingdings" w:hint="default"/>
+      </w:rPr>
+    </w:lvl>
+    <w:lvl w:ilvl="3" w:tplc="04210001" w:tentative="1">
+      <w:start w:val="1"/>
+      <w:numFmt w:val="bullet"/>
+      <w:lvlText w:val=""/>
+      <w:lvlJc w:val="left"/>
+      <w:pPr>
+        <w:ind w:left="3654" w:hanging="360"/>
+      </w:pPr>
+      <w:rPr>
+        <w:rFonts w:ascii="Symbol" w:hAnsi="Symbol" w:hint="default"/>
+      </w:rPr>
+    </w:lvl>
+    <w:lvl w:ilvl="4" w:tplc="04210003" w:tentative="1">
+      <w:start w:val="1"/>
+      <w:numFmt w:val="bullet"/>
+      <w:lvlText w:val="o"/>
+      <w:lvlJc w:val="left"/>
+      <w:pPr>
+        <w:ind w:left="4374" w:hanging="360"/>
+      </w:pPr>
+      <w:rPr>
+        <w:rFonts w:ascii="Courier New" w:hAnsi="Courier New" w:cs="Courier New" w:hint="default"/>
+      </w:rPr>
+    </w:lvl>
+    <w:lvl w:ilvl="5" w:tplc="04210005" w:tentative="1">
+      <w:start w:val="1"/>
+      <w:numFmt w:val="bullet"/>
+      <w:lvlText w:val=""/>
+      <w:lvlJc w:val="left"/>
+      <w:pPr>
+        <w:ind w:left="5094" w:hanging="360"/>
+      </w:pPr>
+      <w:rPr>
+        <w:rFonts w:ascii="Wingdings" w:hAnsi="Wingdings" w:hint="default"/>
+      </w:rPr>
+    </w:lvl>
+    <w:lvl w:ilvl="6" w:tplc="04210001" w:tentative="1">
+      <w:start w:val="1"/>
+      <w:numFmt w:val="bullet"/>
+      <w:lvlText w:val=""/>
+      <w:lvlJc w:val="left"/>
+      <w:pPr>
+        <w:ind w:left="5814" w:hanging="360"/>
+      </w:pPr>
+      <w:rPr>
+        <w:rFonts w:ascii="Symbol" w:hAnsi="Symbol" w:hint="default"/>
+      </w:rPr>
+    </w:lvl>
+    <w:lvl w:ilvl="7" w:tplc="04210003" w:tentative="1">
+      <w:start w:val="1"/>
+      <w:numFmt w:val="bullet"/>
+      <w:lvlText w:val="o"/>
+      <w:lvlJc w:val="left"/>
+      <w:pPr>
+        <w:ind w:left="6534" w:hanging="360"/>
+      </w:pPr>
+      <w:rPr>
+        <w:rFonts w:ascii="Courier New" w:hAnsi="Courier New" w:cs="Courier New" w:hint="default"/>
+      </w:rPr>
+    </w:lvl>
+    <w:lvl w:ilvl="8" w:tplc="04210005" w:tentative="1">
+      <w:start w:val="1"/>
+      <w:numFmt w:val="bullet"/>
+      <w:lvlText w:val=""/>
+      <w:lvlJc w:val="left"/>
+      <w:pPr>
+        <w:ind w:left="7254" w:hanging="360"/>
+      </w:pPr>
+      <w:rPr>
+        <w:rFonts w:ascii="Wingdings" w:hAnsi="Wingdings" w:hint="default"/>
+      </w:rPr>
+    </w:lvl>
+  </w:abstractNum>
+  <w:abstractNum w:abstractNumId="2">
     <w:nsid w:val="72B30A10"/>
     <w:multiLevelType w:val="multilevel"/>
     <w:tmpl w:val="830AA4C8"/>
@@ -503,6 +848,12 @@
     </w:lvl>
   </w:abstractNum>
   <w:num w:numId="1">
+    <w:abstractNumId w:val="2"/>
+  </w:num>
+  <w:num w:numId="2">
+    <w:abstractNumId w:val="1"/>
+  </w:num>
+  <w:num w:numId="3">
     <w:abstractNumId w:val="0"/>
   </w:num>
 </w:numbering>

</xml_diff>

<commit_message>
Tambah Sistematika penulisan bab 1
</commit_message>
<xml_diff>
--- a/BAB 1/v1.docx
+++ b/BAB 1/v1.docx
@@ -490,8 +490,6 @@
         </w:rPr>
         <w:t>” dengan harapan dapat meminimalisir kekurangan dan memberikan manfaat kepada instansi bersangkutan.</w:t>
       </w:r>
-      <w:bookmarkStart w:id="0" w:name="_GoBack"/>
-      <w:bookmarkEnd w:id="0"/>
     </w:p>
     <w:p>
       <w:pPr>
@@ -1169,12 +1167,322 @@
     <w:p>
       <w:pPr>
         <w:spacing w:after="0" w:line="360" w:lineRule="auto"/>
-        <w:jc w:val="both"/>
-        <w:rPr>
-          <w:rFonts w:ascii="Times New Roman" w:hAnsi="Times New Roman" w:cs="Times New Roman"/>
-          <w:sz w:val="24"/>
-        </w:rPr>
-      </w:pPr>
+        <w:ind w:left="1276" w:hanging="850"/>
+        <w:jc w:val="both"/>
+        <w:rPr>
+          <w:rFonts w:ascii="Times New Roman" w:hAnsi="Times New Roman" w:cs="Times New Roman"/>
+          <w:b/>
+          <w:sz w:val="24"/>
+        </w:rPr>
+      </w:pPr>
+      <w:r>
+        <w:rPr>
+          <w:rFonts w:ascii="Times New Roman" w:hAnsi="Times New Roman" w:cs="Times New Roman"/>
+          <w:b/>
+          <w:sz w:val="24"/>
+        </w:rPr>
+        <w:t>1.6</w:t>
+      </w:r>
+      <w:r>
+        <w:rPr>
+          <w:rFonts w:ascii="Times New Roman" w:hAnsi="Times New Roman" w:cs="Times New Roman"/>
+          <w:b/>
+          <w:sz w:val="24"/>
+        </w:rPr>
+        <w:tab/>
+        <w:t>Sistematika Penulisan</w:t>
+      </w:r>
+    </w:p>
+    <w:p>
+      <w:pPr>
+        <w:spacing w:after="0" w:line="360" w:lineRule="auto"/>
+        <w:ind w:left="426" w:firstLine="850"/>
+        <w:jc w:val="both"/>
+        <w:rPr>
+          <w:rFonts w:ascii="Times New Roman" w:hAnsi="Times New Roman" w:cs="Times New Roman"/>
+          <w:sz w:val="24"/>
+        </w:rPr>
+      </w:pPr>
+      <w:r>
+        <w:rPr>
+          <w:rFonts w:ascii="Times New Roman" w:hAnsi="Times New Roman" w:cs="Times New Roman"/>
+          <w:sz w:val="24"/>
+        </w:rPr>
+        <w:t>Penyajian tulisan ini memuat lima bab utama yang disusun berdasarkan sistematika penulisan karya tulis ilmiah yang baku dan berlaku umum.</w:t>
+      </w:r>
+    </w:p>
+    <w:p>
+      <w:pPr>
+        <w:spacing w:after="0" w:line="360" w:lineRule="auto"/>
+        <w:ind w:left="1134" w:hanging="425"/>
+        <w:jc w:val="both"/>
+        <w:rPr>
+          <w:rFonts w:ascii="Times New Roman" w:hAnsi="Times New Roman" w:cs="Times New Roman"/>
+          <w:b/>
+          <w:sz w:val="24"/>
+        </w:rPr>
+      </w:pPr>
+      <w:r>
+        <w:rPr>
+          <w:rFonts w:ascii="Times New Roman" w:hAnsi="Times New Roman" w:cs="Times New Roman"/>
+          <w:b/>
+          <w:sz w:val="24"/>
+        </w:rPr>
+        <w:t>Bab 1 Pendahuluan</w:t>
+      </w:r>
+    </w:p>
+    <w:p>
+      <w:pPr>
+        <w:spacing w:after="0" w:line="360" w:lineRule="auto"/>
+        <w:ind w:left="709" w:firstLine="567"/>
+        <w:jc w:val="both"/>
+        <w:rPr>
+          <w:rFonts w:ascii="Times New Roman" w:hAnsi="Times New Roman" w:cs="Times New Roman"/>
+          <w:sz w:val="24"/>
+        </w:rPr>
+      </w:pPr>
+      <w:r>
+        <w:rPr>
+          <w:rFonts w:ascii="Times New Roman" w:hAnsi="Times New Roman" w:cs="Times New Roman"/>
+          <w:sz w:val="24"/>
+        </w:rPr>
+        <w:t>Bab ini membahas menenai latar belakang, rumusan masalah, tujuan penelitian, manfaat penelitian, batasan masalah dan sistematika penulisan.</w:t>
+      </w:r>
+    </w:p>
+    <w:p>
+      <w:pPr>
+        <w:spacing w:after="0" w:line="360" w:lineRule="auto"/>
+        <w:ind w:left="1134" w:hanging="425"/>
+        <w:jc w:val="both"/>
+        <w:rPr>
+          <w:rFonts w:ascii="Times New Roman" w:hAnsi="Times New Roman" w:cs="Times New Roman"/>
+          <w:b/>
+          <w:sz w:val="24"/>
+        </w:rPr>
+      </w:pPr>
+      <w:r>
+        <w:rPr>
+          <w:rFonts w:ascii="Times New Roman" w:hAnsi="Times New Roman" w:cs="Times New Roman"/>
+          <w:b/>
+          <w:sz w:val="24"/>
+        </w:rPr>
+        <w:t>Bab 2 Tinjauan Pustaka</w:t>
+      </w:r>
+    </w:p>
+    <w:p>
+      <w:pPr>
+        <w:spacing w:after="0" w:line="360" w:lineRule="auto"/>
+        <w:ind w:left="709" w:firstLine="567"/>
+        <w:jc w:val="both"/>
+        <w:rPr>
+          <w:rFonts w:ascii="Times New Roman" w:hAnsi="Times New Roman" w:cs="Times New Roman"/>
+          <w:sz w:val="24"/>
+        </w:rPr>
+      </w:pPr>
+      <w:r>
+        <w:rPr>
+          <w:rFonts w:ascii="Times New Roman" w:hAnsi="Times New Roman" w:cs="Times New Roman"/>
+          <w:sz w:val="24"/>
+        </w:rPr>
+        <w:t xml:space="preserve">Bab ini membahas </w:t>
+      </w:r>
+      <w:r>
+        <w:rPr>
+          <w:rFonts w:ascii="Times New Roman" w:hAnsi="Times New Roman" w:cs="Times New Roman"/>
+          <w:sz w:val="24"/>
+        </w:rPr>
+        <w:t>penelitian terkait</w:t>
+      </w:r>
+      <w:r>
+        <w:rPr>
+          <w:rFonts w:ascii="Times New Roman" w:hAnsi="Times New Roman" w:cs="Times New Roman"/>
+          <w:sz w:val="24"/>
+        </w:rPr>
+        <w:t xml:space="preserve">, teori-teori dasar yang menunjang penulisan skripsi, </w:t>
+      </w:r>
+      <w:r>
+        <w:rPr>
+          <w:rFonts w:ascii="Times New Roman" w:hAnsi="Times New Roman" w:cs="Times New Roman"/>
+          <w:sz w:val="24"/>
+        </w:rPr>
+        <w:t>teori yang digunakan sebagai acuan pengembangan sistem dan bentuk metodologi.</w:t>
+      </w:r>
+    </w:p>
+    <w:p>
+      <w:pPr>
+        <w:spacing w:after="0" w:line="360" w:lineRule="auto"/>
+        <w:ind w:left="709" w:firstLine="425"/>
+        <w:jc w:val="both"/>
+        <w:rPr>
+          <w:rFonts w:ascii="Times New Roman" w:hAnsi="Times New Roman" w:cs="Times New Roman"/>
+          <w:sz w:val="24"/>
+        </w:rPr>
+      </w:pPr>
+    </w:p>
+    <w:p>
+      <w:pPr>
+        <w:spacing w:after="0" w:line="360" w:lineRule="auto"/>
+        <w:ind w:left="1134" w:hanging="425"/>
+        <w:jc w:val="both"/>
+        <w:rPr>
+          <w:rFonts w:ascii="Times New Roman" w:hAnsi="Times New Roman" w:cs="Times New Roman"/>
+          <w:b/>
+          <w:sz w:val="24"/>
+        </w:rPr>
+      </w:pPr>
+      <w:r>
+        <w:rPr>
+          <w:rFonts w:ascii="Times New Roman" w:hAnsi="Times New Roman" w:cs="Times New Roman"/>
+          <w:b/>
+          <w:sz w:val="24"/>
+        </w:rPr>
+        <w:lastRenderedPageBreak/>
+        <w:t>Bab 3 Tata Kerja</w:t>
+      </w:r>
+    </w:p>
+    <w:p>
+      <w:pPr>
+        <w:spacing w:after="0" w:line="360" w:lineRule="auto"/>
+        <w:ind w:left="709" w:firstLine="567"/>
+        <w:jc w:val="both"/>
+        <w:rPr>
+          <w:rFonts w:ascii="Times New Roman" w:hAnsi="Times New Roman" w:cs="Times New Roman"/>
+          <w:sz w:val="24"/>
+        </w:rPr>
+      </w:pPr>
+      <w:r>
+        <w:rPr>
+          <w:rFonts w:ascii="Times New Roman" w:hAnsi="Times New Roman" w:cs="Times New Roman"/>
+          <w:sz w:val="24"/>
+        </w:rPr>
+        <w:t>Bab ini mendeskripsikan subyek penelitian, perangkat yang digunakan selama penelitian, bahan yang dibutuhkan dalam penelitian dan penerapan metodologi kedalam prosedur penelitian.</w:t>
+      </w:r>
+    </w:p>
+    <w:p>
+      <w:pPr>
+        <w:spacing w:after="0" w:line="360" w:lineRule="auto"/>
+        <w:ind w:left="1134" w:hanging="425"/>
+        <w:jc w:val="both"/>
+        <w:rPr>
+          <w:rFonts w:ascii="Times New Roman" w:hAnsi="Times New Roman" w:cs="Times New Roman"/>
+          <w:b/>
+          <w:sz w:val="24"/>
+        </w:rPr>
+      </w:pPr>
+      <w:r>
+        <w:rPr>
+          <w:rFonts w:ascii="Times New Roman" w:hAnsi="Times New Roman" w:cs="Times New Roman"/>
+          <w:b/>
+          <w:sz w:val="24"/>
+        </w:rPr>
+        <w:t>Bab 4 Pembahasan</w:t>
+      </w:r>
+    </w:p>
+    <w:p>
+      <w:pPr>
+        <w:spacing w:after="0" w:line="360" w:lineRule="auto"/>
+        <w:ind w:left="709" w:firstLine="567"/>
+        <w:jc w:val="both"/>
+        <w:rPr>
+          <w:rFonts w:ascii="Times New Roman" w:hAnsi="Times New Roman" w:cs="Times New Roman"/>
+          <w:sz w:val="24"/>
+        </w:rPr>
+      </w:pPr>
+      <w:r>
+        <w:rPr>
+          <w:rFonts w:ascii="Times New Roman" w:hAnsi="Times New Roman" w:cs="Times New Roman"/>
+          <w:sz w:val="24"/>
+        </w:rPr>
+        <w:t>Bab ini menjelaskan tentang deskripsi dan analis, desain sistem, implementasi dan pembahasan, tampilan program serta pengujian sistem.</w:t>
+      </w:r>
+    </w:p>
+    <w:p>
+      <w:pPr>
+        <w:spacing w:after="0" w:line="360" w:lineRule="auto"/>
+        <w:ind w:left="1134" w:hanging="425"/>
+        <w:jc w:val="both"/>
+        <w:rPr>
+          <w:rFonts w:ascii="Times New Roman" w:hAnsi="Times New Roman" w:cs="Times New Roman"/>
+          <w:b/>
+          <w:sz w:val="24"/>
+        </w:rPr>
+      </w:pPr>
+      <w:r>
+        <w:rPr>
+          <w:rFonts w:ascii="Times New Roman" w:hAnsi="Times New Roman" w:cs="Times New Roman"/>
+          <w:b/>
+          <w:sz w:val="24"/>
+        </w:rPr>
+        <w:t>Bab 5 Kesimpulan</w:t>
+      </w:r>
+    </w:p>
+    <w:p>
+      <w:pPr>
+        <w:spacing w:after="0" w:line="360" w:lineRule="auto"/>
+        <w:ind w:left="709" w:firstLine="567"/>
+        <w:jc w:val="both"/>
+        <w:rPr>
+          <w:rFonts w:ascii="Times New Roman" w:hAnsi="Times New Roman" w:cs="Times New Roman"/>
+          <w:sz w:val="24"/>
+        </w:rPr>
+      </w:pPr>
+      <w:r>
+        <w:rPr>
+          <w:rFonts w:ascii="Times New Roman" w:hAnsi="Times New Roman" w:cs="Times New Roman"/>
+          <w:b/>
+          <w:sz w:val="24"/>
+        </w:rPr>
+        <w:tab/>
+      </w:r>
+      <w:r>
+        <w:rPr>
+          <w:rFonts w:ascii="Times New Roman" w:hAnsi="Times New Roman" w:cs="Times New Roman"/>
+          <w:sz w:val="24"/>
+        </w:rPr>
+        <w:t>Bab terakhir yang berisi kesimpulan dan saran atas penelitian yang telah dilakukan.</w:t>
+      </w:r>
+      <w:bookmarkStart w:id="0" w:name="_GoBack"/>
+      <w:bookmarkEnd w:id="0"/>
+    </w:p>
+    <w:p>
+      <w:pPr>
+        <w:spacing w:after="0" w:line="360" w:lineRule="auto"/>
+        <w:ind w:left="1134" w:hanging="425"/>
+        <w:jc w:val="both"/>
+        <w:rPr>
+          <w:rFonts w:ascii="Times New Roman" w:hAnsi="Times New Roman" w:cs="Times New Roman"/>
+          <w:b/>
+          <w:sz w:val="24"/>
+        </w:rPr>
+      </w:pPr>
+      <w:r>
+        <w:rPr>
+          <w:rFonts w:ascii="Times New Roman" w:hAnsi="Times New Roman" w:cs="Times New Roman"/>
+          <w:b/>
+          <w:sz w:val="24"/>
+        </w:rPr>
+        <w:t>Daftar Pustaka</w:t>
+      </w:r>
+    </w:p>
+    <w:p>
+      <w:pPr>
+        <w:spacing w:after="0" w:line="360" w:lineRule="auto"/>
+        <w:ind w:left="1134" w:hanging="425"/>
+        <w:jc w:val="both"/>
+        <w:rPr>
+          <w:rFonts w:ascii="Times New Roman" w:hAnsi="Times New Roman" w:cs="Times New Roman"/>
+          <w:b/>
+          <w:sz w:val="24"/>
+        </w:rPr>
+      </w:pPr>
+      <w:r>
+        <w:rPr>
+          <w:rFonts w:ascii="Times New Roman" w:hAnsi="Times New Roman" w:cs="Times New Roman"/>
+          <w:b/>
+          <w:sz w:val="24"/>
+        </w:rPr>
+        <w:t>Lampiran</w:t>
+      </w:r>
     </w:p>
     <w:sectPr>
       <w:pgSz w:w="11906" w:h="16838"/>

</xml_diff>